<commit_message>
* Nombre de vendedor como parámetro
</commit_message>
<xml_diff>
--- a/Adsisplus.Cotyrsa.Shared.Utilities/Formats/Files/SELECTIVO.docx
+++ b/Adsisplus.Cotyrsa.Shared.Utilities/Formats/Files/SELECTIVO.docx
@@ -640,8 +640,31 @@
         <w:rPr>
           <w:rFonts w:ascii="Arial" w:hAnsi="Arial" w:cs="Arial"/>
           <w:b/>
-        </w:rPr>
-        <w:t xml:space="preserve">LIC. ALEJANDRO G. ABADIA </w:t>
+          <w:highlight w:val="yellow"/>
+        </w:rPr>
+        <w:t>[@</w:t>
+      </w:r>
+      <w:r>
+        <w:rPr>
+          <w:rFonts w:ascii="Arial" w:hAnsi="Arial" w:cs="Arial"/>
+          <w:b/>
+        </w:rPr>
+        <w:t>Vendedor</w:t>
+      </w:r>
+      <w:r>
+        <w:rPr>
+          <w:rFonts w:ascii="Arial" w:hAnsi="Arial" w:cs="Arial"/>
+          <w:b/>
+          <w:highlight w:val="yellow"/>
+        </w:rPr>
+        <w:t>]</w:t>
+      </w:r>
+      <w:r>
+        <w:rPr>
+          <w:rFonts w:ascii="Arial" w:hAnsi="Arial" w:cs="Arial"/>
+          <w:b/>
+        </w:rPr>
+        <w:t xml:space="preserve"> </w:t>
       </w:r>
       <w:r>
         <w:rPr>
@@ -13147,6 +13170,7 @@
     <w:rsid w:val="00C5494D"/>
     <w:rsid w:val="00D1505D"/>
     <w:rsid w:val="00D73DEE"/>
+    <w:rsid w:val="00DB7EC2"/>
     <w:rsid w:val="00EE15E3"/>
     <w:rsid w:val="00EF5659"/>
   </w:rsids>

</xml_diff>